<commit_message>
Mot so thay doi nho
</commit_message>
<xml_diff>
--- a/29_Luan_Van_Thac_Sy_v29.docx
+++ b/29_Luan_Van_Thac_Sy_v29.docx
@@ -9355,7 +9355,13 @@
               <w:rPr>
                 <w:szCs w:val="26"/>
               </w:rPr>
-              <w:t>Hình ảnh con lạc đà qua 2 góc độ khác nhau</w:t>
+              <w:t>Hình ảnh con ngựa</w:t>
+            </w:r>
+            <w:r>
+              <w:rPr>
+                <w:szCs w:val="26"/>
+              </w:rPr>
+              <w:t xml:space="preserve"> qua 2 góc độ khác nhau</w:t>
             </w:r>
           </w:p>
         </w:tc>
@@ -19412,8 +19418,8 @@
         <w:lastRenderedPageBreak/>
         <w:drawing>
           <wp:inline distT="0" distB="0" distL="0" distR="0">
-            <wp:extent cx="5240020" cy="2393315"/>
-            <wp:effectExtent l="19050" t="0" r="0" b="0"/>
+            <wp:extent cx="4602528" cy="2393315"/>
+            <wp:effectExtent l="19050" t="0" r="7572" b="0"/>
             <wp:docPr id="4" name="Picture 4" descr="lac_da"/>
             <wp:cNvGraphicFramePr>
               <a:graphicFrameLocks xmlns:a="http://schemas.openxmlformats.org/drawingml/2006/main" noChangeAspect="1"/>
@@ -19429,7 +19435,6 @@
                   </pic:nvPicPr>
                   <pic:blipFill>
                     <a:blip r:embed="rId30"/>
-                    <a:srcRect/>
                     <a:stretch>
                       <a:fillRect/>
                     </a:stretch>
@@ -19437,7 +19442,7 @@
                   <pic:spPr bwMode="auto">
                     <a:xfrm>
                       <a:off x="0" y="0"/>
-                      <a:ext cx="5240020" cy="2393315"/>
+                      <a:ext cx="4602528" cy="2393315"/>
                     </a:xfrm>
                     <a:prstGeom prst="rect">
                       <a:avLst/>
@@ -19464,7 +19469,16 @@
       <w:bookmarkStart w:id="88" w:name="_Toc421372514"/>
       <w:bookmarkStart w:id="89" w:name="_Toc422854474"/>
       <w:r>
-        <w:t>Hình ảnh con lạc đà qua 2 góc độ khác nhau</w:t>
+        <w:t xml:space="preserve">Hình ảnh con </w:t>
+      </w:r>
+      <w:r>
+        <w:rPr>
+          <w:lang w:val="en-US"/>
+        </w:rPr>
+        <w:t>ngựa</w:t>
+      </w:r>
+      <w:r>
+        <w:t xml:space="preserve"> qua 2 góc độ khác nhau</w:t>
       </w:r>
       <w:bookmarkEnd w:id="88"/>
       <w:bookmarkEnd w:id="89"/>
@@ -19503,7 +19517,40 @@
           <w:noProof/>
           <w:lang w:val="vi-VN"/>
         </w:rPr>
-        <w:t>. Cùng là một con lạc đà nhưng nếu nhìn từ bên hông thì ta có được đầy đủ thông tin nhất, trong khi nhìn từ phía trước thì thật khó để nói nó là con lạc đà.</w:t>
+        <w:t xml:space="preserve">. Cùng là một con </w:t>
+      </w:r>
+      <w:r>
+        <w:rPr>
+          <w:noProof/>
+        </w:rPr>
+        <w:t>ngựa</w:t>
+      </w:r>
+      <w:r>
+        <w:rPr>
+          <w:noProof/>
+          <w:lang w:val="vi-VN"/>
+        </w:rPr>
+        <w:t xml:space="preserve"> nhưng nếu nhìn từ bên hông thì ta có được đầy đủ thông tin nhất, trong khi nhìn từ phía trước thì thật khó để nói n</w:t>
+      </w:r>
+      <w:r>
+        <w:rPr>
+          <w:noProof/>
+          <w:lang w:val="vi-VN"/>
+        </w:rPr>
+        <w:t xml:space="preserve">ó là con </w:t>
+      </w:r>
+      <w:r>
+        <w:rPr>
+          <w:noProof/>
+        </w:rPr>
+        <w:t>ngựa</w:t>
+      </w:r>
+      <w:r>
+        <w:rPr>
+          <w:noProof/>
+          <w:lang w:val="vi-VN"/>
+        </w:rPr>
+        <w:t>.</w:t>
       </w:r>
     </w:p>
     <w:p>
@@ -21691,7 +21738,27 @@
           <w:noProof/>
           <w:lang w:val="vi-VN"/>
         </w:rPr>
-        <w:t xml:space="preserve">Tiếp theo, PCA tìm trị riêng và vector riêng tương ứng của V, sắp xếp theo thứ tự giảm dần của trị riêng. Giả sử p trị riêng của </w:t>
+        <w:t>Tiếp t</w:t>
+      </w:r>
+      <w:r>
+        <w:rPr>
+          <w:noProof/>
+          <w:lang w:val="vi-VN"/>
+        </w:rPr>
+        <w:t>heo, PCA tìm trị riêng và vect</w:t>
+      </w:r>
+      <w:r>
+        <w:rPr>
+          <w:noProof/>
+        </w:rPr>
+        <w:t>ơ</w:t>
+      </w:r>
+      <w:r>
+        <w:rPr>
+          <w:noProof/>
+          <w:lang w:val="vi-VN"/>
+        </w:rPr>
+        <w:t xml:space="preserve"> riêng tương ứng của V, sắp xếp theo thứ tự giảm dần của trị riêng. Giả sử p trị riêng của </w:t>
       </w:r>
       <w:r>
         <w:rPr>
@@ -21834,7 +21901,20 @@
           <w:noProof/>
           <w:lang w:val="vi-VN"/>
         </w:rPr>
-        <w:t xml:space="preserve"> và vector riêng tương ứng là </w:t>
+        <w:t xml:space="preserve"> và vect</w:t>
+      </w:r>
+      <w:r>
+        <w:rPr>
+          <w:noProof/>
+        </w:rPr>
+        <w:t>ơ</w:t>
+      </w:r>
+      <w:r>
+        <w:rPr>
+          <w:noProof/>
+          <w:lang w:val="vi-VN"/>
+        </w:rPr>
+        <w:t xml:space="preserve"> riêng tương ứng là </w:t>
       </w:r>
       <m:oMath>
         <m:r>
@@ -21991,7 +22071,27 @@
           <w:noProof/>
           <w:lang w:val="vi-VN"/>
         </w:rPr>
-        <w:t xml:space="preserve"> Khi đó các trục của không gian mới chính là các vector riêng </w:t>
+        <w:t xml:space="preserve"> Khi đó các trục của kh</w:t>
+      </w:r>
+      <w:r>
+        <w:rPr>
+          <w:noProof/>
+          <w:lang w:val="vi-VN"/>
+        </w:rPr>
+        <w:t>ông gian mới chính là các vect</w:t>
+      </w:r>
+      <w:r>
+        <w:rPr>
+          <w:noProof/>
+        </w:rPr>
+        <w:t>ơ</w:t>
+      </w:r>
+      <w:r>
+        <w:rPr>
+          <w:noProof/>
+          <w:lang w:val="vi-VN"/>
+        </w:rPr>
+        <w:t xml:space="preserve"> riêng </w:t>
       </w:r>
       <m:oMath>
         <m:sSub>
@@ -22035,7 +22135,20 @@
           <w:noProof/>
           <w:lang w:val="vi-VN"/>
         </w:rPr>
-        <w:t xml:space="preserve"> ở trên, đương nhiên các vector riêng hoàn toàn độc lập tuyến tính (nghĩa là trực giao đôi một).</w:t>
+        <w:t xml:space="preserve"> ở trên, đương nhiên các vect</w:t>
+      </w:r>
+      <w:r>
+        <w:rPr>
+          <w:noProof/>
+        </w:rPr>
+        <w:t>ơ</w:t>
+      </w:r>
+      <w:r>
+        <w:rPr>
+          <w:noProof/>
+          <w:lang w:val="vi-VN"/>
+        </w:rPr>
+        <w:t xml:space="preserve"> riêng hoàn toàn độc lập tuyến tính (nghĩa là trực giao đôi một).</w:t>
       </w:r>
     </w:p>
     <w:p>
@@ -22098,7 +22211,20 @@
           <w:noProof/>
           <w:lang w:val="vi-VN"/>
         </w:rPr>
-        <w:t xml:space="preserve"> vector riêng</w:t>
+        <w:t xml:space="preserve"> vect</w:t>
+      </w:r>
+      <w:r>
+        <w:rPr>
+          <w:noProof/>
+        </w:rPr>
+        <w:t>ơ</w:t>
+      </w:r>
+      <w:r>
+        <w:rPr>
+          <w:noProof/>
+          <w:lang w:val="vi-VN"/>
+        </w:rPr>
+        <w:t xml:space="preserve"> riêng</w:t>
       </w:r>
       <w:r>
         <w:rPr>
@@ -22136,7 +22262,20 @@
           <w:noProof/>
           <w:lang w:val="vi-VN"/>
         </w:rPr>
-        <w:t xml:space="preserve"> vector riêng đầu tiên.</w:t>
+        <w:t xml:space="preserve"> vect</w:t>
+      </w:r>
+      <w:r>
+        <w:rPr>
+          <w:noProof/>
+        </w:rPr>
+        <w:t>ơ</w:t>
+      </w:r>
+      <w:r>
+        <w:rPr>
+          <w:noProof/>
+          <w:lang w:val="vi-VN"/>
+        </w:rPr>
+        <w:t xml:space="preserve"> riêng đầu tiên.</w:t>
       </w:r>
     </w:p>
     <w:p>
@@ -31458,15 +31597,7 @@
             <w:noProof/>
             <w:lang w:val="vi-VN"/>
           </w:rPr>
-          <m:t xml:space="preserve"> ∈ </m:t>
-        </m:r>
-        <m:r>
-          <w:rPr>
-            <w:rFonts w:ascii="Cambria Math" w:hAnsi="Cambria Math"/>
-            <w:noProof/>
-            <w:lang w:val="vi-VN"/>
-          </w:rPr>
-          <m:t>{1..m}</m:t>
+          <m:t xml:space="preserve"> ∈ {1..m}</m:t>
         </m:r>
       </m:oMath>
       <w:r>
@@ -31863,17 +31994,7 @@
                       <w:rFonts w:ascii="Cambria Math" w:hAnsi="Cambria Math"/>
                       <w:noProof/>
                     </w:rPr>
-                    <m:t>argM</m:t>
-                  </m:r>
-                  <m:r>
-                    <m:rPr>
-                      <m:sty m:val="p"/>
-                    </m:rPr>
-                    <w:rPr>
-                      <w:rFonts w:ascii="Cambria Math" w:hAnsi="Cambria Math"/>
-                      <w:noProof/>
-                    </w:rPr>
-                    <m:t>ax</m:t>
+                    <m:t>argMax</m:t>
                   </m:r>
                 </m:e>
                 <m:lim>
@@ -40055,14 +40176,84 @@
           <w:noProof/>
           <w:lang w:val="vi-VN"/>
         </w:rPr>
-        <w:t>nhưng số thuộc tích giảm đi một nữa. Đây là một phát hiện đáng giá.</w:t>
-      </w:r>
-      <w:r>
-        <w:rPr>
-          <w:noProof/>
-          <w:lang w:val="vi-VN"/>
-        </w:rPr>
-        <w:t xml:space="preserve"> Tuy nhiên vẫn thấp hơn một chút so với việc sử dụng tất cả các xương. Điều này cho thấy </w:t>
+        <w:t>nhưng số thuộc tí</w:t>
+      </w:r>
+      <w:r>
+        <w:rPr>
+          <w:noProof/>
+        </w:rPr>
+        <w:t>n</w:t>
+      </w:r>
+      <w:r>
+        <w:rPr>
+          <w:noProof/>
+          <w:lang w:val="vi-VN"/>
+        </w:rPr>
+        <w:t>h giảm đi một nữa.</w:t>
+      </w:r>
+      <w:r>
+        <w:rPr>
+          <w:noProof/>
+        </w:rPr>
+        <w:t xml:space="preserve"> Để đảm bảo tình tổng quát cần nhiều thực nghiệm hơn </w:t>
+      </w:r>
+      <w:r>
+        <w:rPr>
+          <w:noProof/>
+        </w:rPr>
+        <w:t>trên</w:t>
+      </w:r>
+      <w:r>
+        <w:rPr>
+          <w:noProof/>
+        </w:rPr>
+        <w:t xml:space="preserve"> nhiều cơ sở dữ liệu khác nhau với nhóm xương này. Đối với trường hợp cụ thể trong luận văn này</w:t>
+      </w:r>
+      <w:r>
+        <w:rPr>
+          <w:noProof/>
+          <w:lang w:val="vi-VN"/>
+        </w:rPr>
+        <w:t xml:space="preserve"> </w:t>
+      </w:r>
+      <w:r>
+        <w:rPr>
+          <w:noProof/>
+        </w:rPr>
+        <w:t>đ</w:t>
+      </w:r>
+      <w:r>
+        <w:rPr>
+          <w:noProof/>
+          <w:lang w:val="vi-VN"/>
+        </w:rPr>
+        <w:t>ây</w:t>
+      </w:r>
+      <w:r>
+        <w:rPr>
+          <w:noProof/>
+        </w:rPr>
+        <w:t xml:space="preserve"> rõ ràng</w:t>
+      </w:r>
+      <w:r>
+        <w:rPr>
+          <w:noProof/>
+          <w:lang w:val="vi-VN"/>
+        </w:rPr>
+        <w:t xml:space="preserve"> là một phát hiện đáng giá</w:t>
+      </w:r>
+      <w:r>
+        <w:rPr>
+          <w:noProof/>
+        </w:rPr>
+        <w:t>, t</w:t>
+      </w:r>
+      <w:r>
+        <w:rPr>
+          <w:noProof/>
+          <w:lang w:val="vi-VN"/>
+        </w:rPr>
+        <w:t xml:space="preserve">uy nhiên vẫn thấp hơn một chút so với việc sử dụng tất cả các xương. Điều này cho thấy </w:t>
       </w:r>
       <w:r>
         <w:rPr>
@@ -40762,7 +40953,15 @@
           <w:noProof/>
           <w:lang w:val="vi-VN"/>
         </w:rPr>
-        <w:t xml:space="preserve"> Tuy nhiên không khác biệt nhiều so với nhóm 23 xương</w:t>
+        <w:t xml:space="preserve"> Tuy nhiên không khác biệt </w:t>
+      </w:r>
+      <w:r>
+        <w:rPr>
+          <w:noProof/>
+          <w:lang w:val="vi-VN"/>
+        </w:rPr>
+        <w:lastRenderedPageBreak/>
+        <w:t>nhiều so với nhóm 23 xương</w:t>
       </w:r>
       <w:r>
         <w:rPr>
@@ -40804,15 +41003,7 @@
           <w:noProof/>
           <w:lang w:val="vi-VN"/>
         </w:rPr>
-        <w:t xml:space="preserve">). Vì vậy có thể sử dụng nhóm dữ </w:t>
-      </w:r>
-      <w:r>
-        <w:rPr>
-          <w:noProof/>
-          <w:lang w:val="vi-VN"/>
-        </w:rPr>
-        <w:lastRenderedPageBreak/>
-        <w:t xml:space="preserve">liệu gồm </w:t>
+        <w:t xml:space="preserve">). Vì vậy có thể sử dụng nhóm dữ liệu gồm </w:t>
       </w:r>
       <w:r>
         <w:rPr>
@@ -40914,7 +41105,6 @@
         <w:pStyle w:val="000-Noi-Dung"/>
         <w:rPr>
           <w:noProof/>
-          <w:lang w:val="vi-VN"/>
         </w:rPr>
       </w:pPr>
       <w:r>
@@ -40975,23 +41165,14 @@
           <w:lang w:val="vi-VN"/>
         </w:rPr>
       </w:pPr>
-    </w:p>
-    <w:p>
-      <w:pPr>
-        <w:pStyle w:val="Table"/>
-        <w:rPr>
-          <w:noProof/>
-          <w:lang w:val="vi-VN"/>
-        </w:rPr>
-      </w:pPr>
       <w:r>
         <w:rPr>
           <w:noProof/>
         </w:rPr>
         <w:drawing>
           <wp:inline distT="0" distB="0" distL="0" distR="0">
-            <wp:extent cx="5589536" cy="2849526"/>
-            <wp:effectExtent l="19050" t="0" r="11164" b="7974"/>
+            <wp:extent cx="5593033" cy="2558955"/>
+            <wp:effectExtent l="19050" t="0" r="26717" b="0"/>
             <wp:docPr id="5" name="Chart 5"/>
             <wp:cNvGraphicFramePr/>
             <a:graphic xmlns:a="http://schemas.openxmlformats.org/drawingml/2006/main">
@@ -62952,7 +63133,7 @@
             <w:i/>
             <w:noProof/>
           </w:rPr>
-          <w:t>i</w:t>
+          <w:t>iv</w:t>
         </w:r>
         <w:r>
           <w:rPr>
@@ -67083,7 +67264,17 @@
   <c:chart>
     <c:autoTitleDeleted val="1"/>
     <c:plotArea>
-      <c:layout/>
+      <c:layout>
+        <c:manualLayout>
+          <c:layoutTarget val="inner"/>
+          <c:xMode val="edge"/>
+          <c:yMode val="edge"/>
+          <c:x val="0.12784119099601238"/>
+          <c:y val="6.0064362210355396E-2"/>
+          <c:w val="0.84945198785703557"/>
+          <c:h val="0.76878374180085229"/>
+        </c:manualLayout>
+      </c:layout>
       <c:lineChart>
         <c:grouping val="standard"/>
         <c:ser>
@@ -67209,13 +67400,13 @@
                   <c:v>0.5</c:v>
                 </c:pt>
                 <c:pt idx="2">
-                  <c:v>0.66000000000000525</c:v>
+                  <c:v>0.66000000000000558</c:v>
                 </c:pt>
                 <c:pt idx="3">
-                  <c:v>0.66700000000000526</c:v>
+                  <c:v>0.6670000000000057</c:v>
                 </c:pt>
                 <c:pt idx="4">
-                  <c:v>0.66000000000000525</c:v>
+                  <c:v>0.66000000000000558</c:v>
                 </c:pt>
                 <c:pt idx="5">
                   <c:v>0.71600000000000064</c:v>
@@ -67242,10 +67433,10 @@
                   <c:v>0.84000000000000064</c:v>
                 </c:pt>
                 <c:pt idx="13">
-                  <c:v>0.8700000000000041</c:v>
+                  <c:v>0.87000000000000433</c:v>
                 </c:pt>
                 <c:pt idx="14">
-                  <c:v>0.87700000000000444</c:v>
+                  <c:v>0.87700000000000466</c:v>
                 </c:pt>
                 <c:pt idx="15">
                   <c:v>0.86400000000000265</c:v>
@@ -67254,62 +67445,62 @@
                   <c:v>0.84600000000000064</c:v>
                 </c:pt>
                 <c:pt idx="17">
-                  <c:v>0.88300000000000212</c:v>
+                  <c:v>0.88300000000000223</c:v>
                 </c:pt>
                 <c:pt idx="18">
-                  <c:v>0.88900000000000234</c:v>
+                  <c:v>0.88900000000000245</c:v>
                 </c:pt>
                 <c:pt idx="19">
-                  <c:v>0.89500000000000235</c:v>
+                  <c:v>0.89500000000000257</c:v>
                 </c:pt>
                 <c:pt idx="20">
                   <c:v>0.90500000000000003</c:v>
                 </c:pt>
                 <c:pt idx="21">
-                  <c:v>0.88900000000000234</c:v>
+                  <c:v>0.88900000000000245</c:v>
                 </c:pt>
                 <c:pt idx="22">
-                  <c:v>0.89500000000000235</c:v>
+                  <c:v>0.89500000000000257</c:v>
                 </c:pt>
                 <c:pt idx="23">
-                  <c:v>0.88900000000000234</c:v>
+                  <c:v>0.88900000000000245</c:v>
                 </c:pt>
                 <c:pt idx="24">
-                  <c:v>0.89500000000000235</c:v>
+                  <c:v>0.89500000000000257</c:v>
                 </c:pt>
                 <c:pt idx="25">
-                  <c:v>0.88900000000000234</c:v>
+                  <c:v>0.88900000000000245</c:v>
                 </c:pt>
                 <c:pt idx="26">
-                  <c:v>0.89500000000000235</c:v>
+                  <c:v>0.89500000000000257</c:v>
                 </c:pt>
                 <c:pt idx="27">
-                  <c:v>0.88900000000000234</c:v>
+                  <c:v>0.88900000000000245</c:v>
                 </c:pt>
               </c:numCache>
             </c:numRef>
           </c:val>
         </c:ser>
         <c:marker val="1"/>
-        <c:axId val="121030912"/>
-        <c:axId val="121487360"/>
+        <c:axId val="61266176"/>
+        <c:axId val="68695168"/>
       </c:lineChart>
       <c:catAx>
-        <c:axId val="121030912"/>
+        <c:axId val="61266176"/>
         <c:scaling>
           <c:orientation val="minMax"/>
         </c:scaling>
         <c:axPos val="b"/>
         <c:numFmt formatCode="General" sourceLinked="1"/>
         <c:tickLblPos val="nextTo"/>
-        <c:crossAx val="121487360"/>
+        <c:crossAx val="68695168"/>
         <c:crosses val="autoZero"/>
         <c:auto val="1"/>
         <c:lblAlgn val="ctr"/>
         <c:lblOffset val="100"/>
       </c:catAx>
       <c:valAx>
-        <c:axId val="121487360"/>
+        <c:axId val="68695168"/>
         <c:scaling>
           <c:orientation val="minMax"/>
         </c:scaling>
@@ -67317,7 +67508,7 @@
         <c:majorGridlines/>
         <c:numFmt formatCode="0.00%" sourceLinked="1"/>
         <c:tickLblPos val="nextTo"/>
-        <c:crossAx val="121030912"/>
+        <c:crossAx val="61266176"/>
         <c:crosses val="autoZero"/>
         <c:crossBetween val="between"/>
       </c:valAx>
@@ -67342,8 +67533,8 @@
           <c:yMode val="edge"/>
           <c:x val="0.12792802573132644"/>
           <c:y val="7.3888298198461169E-2"/>
-          <c:w val="0.84662553219859893"/>
-          <c:h val="0.79727801662097786"/>
+          <c:w val="0.84662553219859971"/>
+          <c:h val="0.7972780166209783"/>
         </c:manualLayout>
       </c:layout>
       <c:lineChart>
@@ -67447,7 +67638,7 @@
                   <c:v>0.36400000000000032</c:v>
                 </c:pt>
                 <c:pt idx="1">
-                  <c:v>0.74100000000000454</c:v>
+                  <c:v>0.74100000000000465</c:v>
                 </c:pt>
                 <c:pt idx="2">
                   <c:v>0.84000000000000064</c:v>
@@ -67498,7 +67689,7 @@
                   <c:v>0.84600000000000064</c:v>
                 </c:pt>
                 <c:pt idx="18">
-                  <c:v>0.76000000000000512</c:v>
+                  <c:v>0.76000000000000534</c:v>
                 </c:pt>
                 <c:pt idx="19">
                   <c:v>0.14200000000000004</c:v>
@@ -67511,25 +67702,25 @@
           </c:val>
         </c:ser>
         <c:marker val="1"/>
-        <c:axId val="131823488"/>
-        <c:axId val="131825024"/>
+        <c:axId val="84657664"/>
+        <c:axId val="84663680"/>
       </c:lineChart>
       <c:catAx>
-        <c:axId val="131823488"/>
+        <c:axId val="84657664"/>
         <c:scaling>
           <c:orientation val="minMax"/>
         </c:scaling>
         <c:axPos val="b"/>
         <c:numFmt formatCode="General" sourceLinked="1"/>
         <c:tickLblPos val="nextTo"/>
-        <c:crossAx val="131825024"/>
+        <c:crossAx val="84663680"/>
         <c:crosses val="autoZero"/>
         <c:auto val="1"/>
         <c:lblAlgn val="ctr"/>
         <c:lblOffset val="100"/>
       </c:catAx>
       <c:valAx>
-        <c:axId val="131825024"/>
+        <c:axId val="84663680"/>
         <c:scaling>
           <c:orientation val="minMax"/>
         </c:scaling>
@@ -67537,7 +67728,7 @@
         <c:majorGridlines/>
         <c:numFmt formatCode="0.00%" sourceLinked="1"/>
         <c:tickLblPos val="nextTo"/>
-        <c:crossAx val="131823488"/>
+        <c:crossAx val="84657664"/>
         <c:crosses val="autoZero"/>
         <c:crossBetween val="between"/>
       </c:valAx>
@@ -67560,9 +67751,9 @@
           <c:layoutTarget val="inner"/>
           <c:xMode val="edge"/>
           <c:yMode val="edge"/>
-          <c:x val="8.2143117526975742E-2"/>
-          <c:y val="4.4057617797775291E-2"/>
-          <c:w val="0.91740667833187528"/>
+          <c:x val="8.2143117526975659E-2"/>
+          <c:y val="4.4057617797775311E-2"/>
+          <c:w val="0.9174066783318755"/>
           <c:h val="0.82705005624296968"/>
         </c:manualLayout>
       </c:layout>
@@ -67818,24 +68009,24 @@
           </c:val>
         </c:ser>
         <c:gapWidth val="125"/>
-        <c:axId val="172795008"/>
-        <c:axId val="173607168"/>
+        <c:axId val="91697152"/>
+        <c:axId val="91698688"/>
       </c:barChart>
       <c:catAx>
-        <c:axId val="172795008"/>
+        <c:axId val="91697152"/>
         <c:scaling>
           <c:orientation val="minMax"/>
         </c:scaling>
         <c:axPos val="b"/>
         <c:tickLblPos val="nextTo"/>
-        <c:crossAx val="173607168"/>
+        <c:crossAx val="91698688"/>
         <c:crosses val="autoZero"/>
         <c:auto val="1"/>
         <c:lblAlgn val="ctr"/>
         <c:lblOffset val="100"/>
       </c:catAx>
       <c:valAx>
-        <c:axId val="173607168"/>
+        <c:axId val="91698688"/>
         <c:scaling>
           <c:orientation val="minMax"/>
         </c:scaling>
@@ -67843,7 +68034,7 @@
         <c:majorGridlines/>
         <c:numFmt formatCode="General" sourceLinked="1"/>
         <c:tickLblPos val="nextTo"/>
-        <c:crossAx val="172795008"/>
+        <c:crossAx val="91697152"/>
         <c:crosses val="autoZero"/>
         <c:crossBetween val="between"/>
       </c:valAx>
@@ -67854,10 +68045,10 @@
         <c:manualLayout>
           <c:xMode val="edge"/>
           <c:yMode val="edge"/>
-          <c:x val="0.29633621318168574"/>
-          <c:y val="5.9523809523809514E-2"/>
-          <c:w val="0.40732757363662886"/>
-          <c:h val="6.7789338832645929E-2"/>
+          <c:x val="0.2963362131816859"/>
+          <c:y val="5.9523809523809507E-2"/>
+          <c:w val="0.40732757363662897"/>
+          <c:h val="6.7789338832645957E-2"/>
         </c:manualLayout>
       </c:layout>
     </c:legend>
@@ -67865,365 +68056,6 @@
   </c:chart>
   <c:externalData r:id="rId1"/>
 </c:chartSpace>
-</file>
-
-<file path=word/glossary/document.xml><?xml version="1.0" encoding="utf-8"?>
-<w:glossaryDocument xmlns:ve="http://schemas.openxmlformats.org/markup-compatibility/2006" xmlns:o="urn:schemas-microsoft-com:office:office" xmlns:r="http://schemas.openxmlformats.org/officeDocument/2006/relationships" xmlns:m="http://schemas.openxmlformats.org/officeDocument/2006/math" xmlns:v="urn:schemas-microsoft-com:vml" xmlns:wp="http://schemas.openxmlformats.org/drawingml/2006/wordprocessingDrawing" xmlns:w10="urn:schemas-microsoft-com:office:word" xmlns:w="http://schemas.openxmlformats.org/wordprocessingml/2006/main" xmlns:wne="http://schemas.microsoft.com/office/word/2006/wordml">
-  <w:docParts/>
-</w:glossaryDocument>
-</file>
-
-<file path=word/glossary/fontTable.xml><?xml version="1.0" encoding="utf-8"?>
-<w:fonts xmlns:r="http://schemas.openxmlformats.org/officeDocument/2006/relationships" xmlns:w="http://schemas.openxmlformats.org/wordprocessingml/2006/main">
-  <w:font w:name="Times New Roman">
-    <w:panose1 w:val="02020603050405020304"/>
-    <w:charset w:val="00"/>
-    <w:family w:val="roman"/>
-    <w:pitch w:val="variable"/>
-    <w:sig w:usb0="E0002AFF" w:usb1="C0007841" w:usb2="00000009" w:usb3="00000000" w:csb0="000001FF" w:csb1="00000000"/>
-  </w:font>
-  <w:font w:name="Courier New">
-    <w:panose1 w:val="02070309020205020404"/>
-    <w:charset w:val="00"/>
-    <w:family w:val="modern"/>
-    <w:pitch w:val="fixed"/>
-    <w:sig w:usb0="E0002AFF" w:usb1="C0007843" w:usb2="00000009" w:usb3="00000000" w:csb0="000001FF" w:csb1="00000000"/>
-  </w:font>
-  <w:font w:name="Wingdings">
-    <w:panose1 w:val="05000000000000000000"/>
-    <w:charset w:val="02"/>
-    <w:family w:val="auto"/>
-    <w:pitch w:val="variable"/>
-    <w:sig w:usb0="00000000" w:usb1="10000000" w:usb2="00000000" w:usb3="00000000" w:csb0="80000000" w:csb1="00000000"/>
-  </w:font>
-  <w:font w:name="Symbol">
-    <w:panose1 w:val="05050102010706020507"/>
-    <w:charset w:val="02"/>
-    <w:family w:val="roman"/>
-    <w:pitch w:val="variable"/>
-    <w:sig w:usb0="00000000" w:usb1="10000000" w:usb2="00000000" w:usb3="00000000" w:csb0="80000000" w:csb1="00000000"/>
-  </w:font>
-  <w:font w:name="Arial">
-    <w:panose1 w:val="020B0604020202020204"/>
-    <w:charset w:val="00"/>
-    <w:family w:val="swiss"/>
-    <w:pitch w:val="variable"/>
-    <w:sig w:usb0="E0002AFF" w:usb1="C0007843" w:usb2="00000009" w:usb3="00000000" w:csb0="000001FF" w:csb1="00000000"/>
-  </w:font>
-  <w:font w:name="TimesNewRoman,Bold">
-    <w:altName w:val="Arial Unicode MS"/>
-    <w:panose1 w:val="00000000000000000000"/>
-    <w:charset w:val="88"/>
-    <w:family w:val="auto"/>
-    <w:notTrueType/>
-    <w:pitch w:val="default"/>
-    <w:sig w:usb0="00000000" w:usb1="08080000" w:usb2="00000010" w:usb3="00000000" w:csb0="00100000" w:csb1="00000000"/>
-  </w:font>
-  <w:font w:name="Verdana">
-    <w:panose1 w:val="020B0604030504040204"/>
-    <w:charset w:val="00"/>
-    <w:family w:val="swiss"/>
-    <w:pitch w:val="variable"/>
-    <w:sig w:usb0="A10006FF" w:usb1="4000205B" w:usb2="00000010" w:usb3="00000000" w:csb0="0000019F" w:csb1="00000000"/>
-  </w:font>
-  <w:font w:name="SimSun">
-    <w:altName w:val="宋体"/>
-    <w:panose1 w:val="02010600030101010101"/>
-    <w:charset w:val="86"/>
-    <w:family w:val="auto"/>
-    <w:pitch w:val="variable"/>
-    <w:sig w:usb0="00000003" w:usb1="288F0000" w:usb2="00000016" w:usb3="00000000" w:csb0="00040001" w:csb1="00000000"/>
-  </w:font>
-  <w:font w:name="Calibri">
-    <w:panose1 w:val="020F0502020204030204"/>
-    <w:charset w:val="00"/>
-    <w:family w:val="swiss"/>
-    <w:pitch w:val="variable"/>
-    <w:sig w:usb0="E10002FF" w:usb1="4000ACFF" w:usb2="00000009" w:usb3="00000000" w:csb0="0000019F" w:csb1="00000000"/>
-  </w:font>
-  <w:font w:name="Tahoma">
-    <w:panose1 w:val="020B0604030504040204"/>
-    <w:charset w:val="00"/>
-    <w:family w:val="swiss"/>
-    <w:pitch w:val="variable"/>
-    <w:sig w:usb0="E1002EFF" w:usb1="C000605B" w:usb2="00000029" w:usb3="00000000" w:csb0="000101FF" w:csb1="00000000"/>
-  </w:font>
-  <w:font w:name="Cambria">
-    <w:panose1 w:val="02040503050406030204"/>
-    <w:charset w:val="00"/>
-    <w:family w:val="roman"/>
-    <w:pitch w:val="variable"/>
-    <w:sig w:usb0="E00002FF" w:usb1="400004FF" w:usb2="00000000" w:usb3="00000000" w:csb0="0000019F" w:csb1="00000000"/>
-  </w:font>
-  <w:font w:name="MS Mincho">
-    <w:altName w:val="ＭＳ 明朝"/>
-    <w:panose1 w:val="02020609040205080304"/>
-    <w:charset w:val="80"/>
-    <w:family w:val="modern"/>
-    <w:pitch w:val="fixed"/>
-    <w:sig w:usb0="E00002FF" w:usb1="6AC7FDFB" w:usb2="00000012" w:usb3="00000000" w:csb0="0002009F" w:csb1="00000000"/>
-  </w:font>
-  <w:font w:name="Consolas">
-    <w:panose1 w:val="020B0609020204030204"/>
-    <w:charset w:val="00"/>
-    <w:family w:val="modern"/>
-    <w:pitch w:val="fixed"/>
-    <w:sig w:usb0="E10002FF" w:usb1="4000FCFF" w:usb2="00000009" w:usb3="00000000" w:csb0="0000019F" w:csb1="00000000"/>
-  </w:font>
-  <w:font w:name="Cambria Math">
-    <w:panose1 w:val="02040503050406030204"/>
-    <w:charset w:val="00"/>
-    <w:family w:val="roman"/>
-    <w:pitch w:val="variable"/>
-    <w:sig w:usb0="E00002FF" w:usb1="420024FF" w:usb2="00000000" w:usb3="00000000" w:csb0="0000019F" w:csb1="00000000"/>
-  </w:font>
-  <w:font w:name="Magneto">
-    <w:panose1 w:val="04030805050802020D02"/>
-    <w:charset w:val="00"/>
-    <w:family w:val="decorative"/>
-    <w:pitch w:val="variable"/>
-    <w:sig w:usb0="00000003" w:usb1="00000000" w:usb2="00000000" w:usb3="00000000" w:csb0="00000001" w:csb1="00000000"/>
-  </w:font>
-</w:fonts>
-</file>
-
-<file path=word/glossary/settings.xml><?xml version="1.0" encoding="utf-8"?>
-<w:settings xmlns:o="urn:schemas-microsoft-com:office:office" xmlns:r="http://schemas.openxmlformats.org/officeDocument/2006/relationships" xmlns:m="http://schemas.openxmlformats.org/officeDocument/2006/math" xmlns:v="urn:schemas-microsoft-com:vml" xmlns:w10="urn:schemas-microsoft-com:office:word" xmlns:w="http://schemas.openxmlformats.org/wordprocessingml/2006/main" xmlns:sl="http://schemas.openxmlformats.org/schemaLibrary/2006/main">
-  <w:view w:val="normal"/>
-  <w:defaultTabStop w:val="720"/>
-  <w:characterSpacingControl w:val="doNotCompress"/>
-  <w:compat>
-    <w:useFELayout/>
-  </w:compat>
-  <w:rsids>
-    <w:rsidRoot w:val="00653648"/>
-    <w:rsid w:val="00653648"/>
-  </w:rsids>
-  <m:mathPr>
-    <m:mathFont m:val="Cambria Math"/>
-    <m:brkBin m:val="before"/>
-    <m:brkBinSub m:val="--"/>
-    <m:smallFrac m:val="off"/>
-    <m:dispDef/>
-    <m:lMargin m:val="0"/>
-    <m:rMargin m:val="0"/>
-    <m:defJc m:val="centerGroup"/>
-    <m:wrapIndent m:val="1440"/>
-    <m:intLim m:val="subSup"/>
-    <m:naryLim m:val="undOvr"/>
-  </m:mathPr>
-  <w:themeFontLang w:val="en-US"/>
-  <w:clrSchemeMapping w:bg1="light1" w:t1="dark1" w:bg2="light2" w:t2="dark2" w:accent1="accent1" w:accent2="accent2" w:accent3="accent3" w:accent4="accent4" w:accent5="accent5" w:accent6="accent6" w:hyperlink="hyperlink" w:followedHyperlink="followedHyperlink"/>
-  <w:decimalSymbol w:val="."/>
-  <w:listSeparator w:val=","/>
-</w:settings>
-</file>
-
-<file path=word/glossary/styles.xml><?xml version="1.0" encoding="utf-8"?>
-<w:styles xmlns:r="http://schemas.openxmlformats.org/officeDocument/2006/relationships" xmlns:w="http://schemas.openxmlformats.org/wordprocessingml/2006/main">
-  <w:docDefaults>
-    <w:rPrDefault>
-      <w:rPr>
-        <w:rFonts w:asciiTheme="minorHAnsi" w:eastAsiaTheme="minorEastAsia" w:hAnsiTheme="minorHAnsi" w:cstheme="minorBidi"/>
-        <w:sz w:val="22"/>
-        <w:szCs w:val="22"/>
-        <w:lang w:val="en-US" w:eastAsia="en-US" w:bidi="ar-SA"/>
-      </w:rPr>
-    </w:rPrDefault>
-    <w:pPrDefault>
-      <w:pPr>
-        <w:spacing w:after="200" w:line="276" w:lineRule="auto"/>
-      </w:pPr>
-    </w:pPrDefault>
-  </w:docDefaults>
-  <w:latentStyles w:defLockedState="0" w:defUIPriority="99" w:defSemiHidden="1" w:defUnhideWhenUsed="1" w:defQFormat="0" w:count="267">
-    <w:lsdException w:name="Normal" w:semiHidden="0" w:uiPriority="0" w:unhideWhenUsed="0" w:qFormat="1"/>
-    <w:lsdException w:name="heading 1" w:semiHidden="0" w:uiPriority="9" w:unhideWhenUsed="0" w:qFormat="1"/>
-    <w:lsdException w:name="heading 2" w:uiPriority="9" w:qFormat="1"/>
-    <w:lsdException w:name="heading 3" w:uiPriority="9" w:qFormat="1"/>
-    <w:lsdException w:name="heading 4" w:uiPriority="9" w:qFormat="1"/>
-    <w:lsdException w:name="heading 5" w:uiPriority="9" w:qFormat="1"/>
-    <w:lsdException w:name="heading 6" w:uiPriority="9" w:qFormat="1"/>
-    <w:lsdException w:name="heading 7" w:uiPriority="9" w:qFormat="1"/>
-    <w:lsdException w:name="heading 8" w:uiPriority="9" w:qFormat="1"/>
-    <w:lsdException w:name="heading 9" w:uiPriority="9" w:qFormat="1"/>
-    <w:lsdException w:name="toc 1" w:uiPriority="39"/>
-    <w:lsdException w:name="toc 2" w:uiPriority="39"/>
-    <w:lsdException w:name="toc 3" w:uiPriority="39"/>
-    <w:lsdException w:name="toc 4" w:uiPriority="39"/>
-    <w:lsdException w:name="toc 5" w:uiPriority="39"/>
-    <w:lsdException w:name="toc 6" w:uiPriority="39"/>
-    <w:lsdException w:name="toc 7" w:uiPriority="39"/>
-    <w:lsdException w:name="toc 8" w:uiPriority="39"/>
-    <w:lsdException w:name="toc 9" w:uiPriority="39"/>
-    <w:lsdException w:name="caption" w:uiPriority="35" w:qFormat="1"/>
-    <w:lsdException w:name="Title" w:semiHidden="0" w:uiPriority="10" w:unhideWhenUsed="0" w:qFormat="1"/>
-    <w:lsdException w:name="Default Paragraph Font" w:uiPriority="1"/>
-    <w:lsdException w:name="Subtitle" w:semiHidden="0" w:uiPriority="11" w:unhideWhenUsed="0" w:qFormat="1"/>
-    <w:lsdException w:name="Strong" w:semiHidden="0" w:uiPriority="22" w:unhideWhenUsed="0" w:qFormat="1"/>
-    <w:lsdException w:name="Emphasis" w:semiHidden="0" w:uiPriority="20" w:unhideWhenUsed="0" w:qFormat="1"/>
-    <w:lsdException w:name="Table Grid" w:semiHidden="0" w:uiPriority="59" w:unhideWhenUsed="0"/>
-    <w:lsdException w:name="Placeholder Text" w:unhideWhenUsed="0"/>
-    <w:lsdException w:name="No Spacing" w:semiHidden="0" w:uiPriority="1" w:unhideWhenUsed="0" w:qFormat="1"/>
-    <w:lsdException w:name="Light Shading" w:semiHidden="0" w:uiPriority="60" w:unhideWhenUsed="0"/>
-    <w:lsdException w:name="Light List" w:semiHidden="0" w:uiPriority="61" w:unhideWhenUsed="0"/>
-    <w:lsdException w:name="Light Grid" w:semiHidden="0" w:uiPriority="62" w:unhideWhenUsed="0"/>
-    <w:lsdException w:name="Medium Shading 1" w:semiHidden="0" w:uiPriority="63" w:unhideWhenUsed="0"/>
-    <w:lsdException w:name="Medium Shading 2" w:semiHidden="0" w:uiPriority="64" w:unhideWhenUsed="0"/>
-    <w:lsdException w:name="Medium List 1" w:semiHidden="0" w:uiPriority="65" w:unhideWhenUsed="0"/>
-    <w:lsdException w:name="Medium List 2" w:semiHidden="0" w:uiPriority="66" w:unhideWhenUsed="0"/>
-    <w:lsdException w:name="Medium Grid 1" w:semiHidden="0" w:uiPriority="67" w:unhideWhenUsed="0"/>
-    <w:lsdException w:name="Medium Grid 2" w:semiHidden="0" w:uiPriority="68" w:unhideWhenUsed="0"/>
-    <w:lsdException w:name="Medium Grid 3" w:semiHidden="0" w:uiPriority="69" w:unhideWhenUsed="0"/>
-    <w:lsdException w:name="Dark List" w:semiHidden="0" w:uiPriority="70" w:unhideWhenUsed="0"/>
-    <w:lsdException w:name="Colorful Shading" w:semiHidden="0" w:uiPriority="71" w:unhideWhenUsed="0"/>
-    <w:lsdException w:name="Colorful List" w:semiHidden="0" w:uiPriority="72" w:unhideWhenUsed="0"/>
-    <w:lsdException w:name="Colorful Grid" w:semiHidden="0" w:uiPriority="73" w:unhideWhenUsed="0"/>
-    <w:lsdException w:name="Light Shading Accent 1" w:semiHidden="0" w:uiPriority="60" w:unhideWhenUsed="0"/>
-    <w:lsdException w:name="Light List Accent 1" w:semiHidden="0" w:uiPriority="61" w:unhideWhenUsed="0"/>
-    <w:lsdException w:name="Light Grid Accent 1" w:semiHidden="0" w:uiPriority="62" w:unhideWhenUsed="0"/>
-    <w:lsdException w:name="Medium Shading 1 Accent 1" w:semiHidden="0" w:uiPriority="63" w:unhideWhenUsed="0"/>
-    <w:lsdException w:name="Medium Shading 2 Accent 1" w:semiHidden="0" w:uiPriority="64" w:unhideWhenUsed="0"/>
-    <w:lsdException w:name="Medium List 1 Accent 1" w:semiHidden="0" w:uiPriority="65" w:unhideWhenUsed="0"/>
-    <w:lsdException w:name="Revision" w:unhideWhenUsed="0"/>
-    <w:lsdException w:name="List Paragraph" w:semiHidden="0" w:uiPriority="34" w:unhideWhenUsed="0" w:qFormat="1"/>
-    <w:lsdException w:name="Quote" w:semiHidden="0" w:uiPriority="29" w:unhideWhenUsed="0" w:qFormat="1"/>
-    <w:lsdException w:name="Intense Quote" w:semiHidden="0" w:uiPriority="30" w:unhideWhenUsed="0" w:qFormat="1"/>
-    <w:lsdException w:name="Medium List 2 Accent 1" w:semiHidden="0" w:uiPriority="66" w:unhideWhenUsed="0"/>
-    <w:lsdException w:name="Medium Grid 1 Accent 1" w:semiHidden="0" w:uiPriority="67" w:unhideWhenUsed="0"/>
-    <w:lsdException w:name="Medium Grid 2 Accent 1" w:semiHidden="0" w:uiPriority="68" w:unhideWhenUsed="0"/>
-    <w:lsdException w:name="Medium Grid 3 Accent 1" w:semiHidden="0" w:uiPriority="69" w:unhideWhenUsed="0"/>
-    <w:lsdException w:name="Dark List Accent 1" w:semiHidden="0" w:uiPriority="70" w:unhideWhenUsed="0"/>
-    <w:lsdException w:name="Colorful Shading Accent 1" w:semiHidden="0" w:uiPriority="71" w:unhideWhenUsed="0"/>
-    <w:lsdException w:name="Colorful List Accent 1" w:semiHidden="0" w:uiPriority="72" w:unhideWhenUsed="0"/>
-    <w:lsdException w:name="Colorful Grid Accent 1" w:semiHidden="0" w:uiPriority="73" w:unhideWhenUsed="0"/>
-    <w:lsdException w:name="Light Shading Accent 2" w:semiHidden="0" w:uiPriority="60" w:unhideWhenUsed="0"/>
-    <w:lsdException w:name="Light List Accent 2" w:semiHidden="0" w:uiPriority="61" w:unhideWhenUsed="0"/>
-    <w:lsdException w:name="Light Grid Accent 2" w:semiHidden="0" w:uiPriority="62" w:unhideWhenUsed="0"/>
-    <w:lsdException w:name="Medium Shading 1 Accent 2" w:semiHidden="0" w:uiPriority="63" w:unhideWhenUsed="0"/>
-    <w:lsdException w:name="Medium Shading 2 Accent 2" w:semiHidden="0" w:uiPriority="64" w:unhideWhenUsed="0"/>
-    <w:lsdException w:name="Medium List 1 Accent 2" w:semiHidden="0" w:uiPriority="65" w:unhideWhenUsed="0"/>
-    <w:lsdException w:name="Medium List 2 Accent 2" w:semiHidden="0" w:uiPriority="66" w:unhideWhenUsed="0"/>
-    <w:lsdException w:name="Medium Grid 1 Accent 2" w:semiHidden="0" w:uiPriority="67" w:unhideWhenUsed="0"/>
-    <w:lsdException w:name="Medium Grid 2 Accent 2" w:semiHidden="0" w:uiPriority="68" w:unhideWhenUsed="0"/>
-    <w:lsdException w:name="Medium Grid 3 Accent 2" w:semiHidden="0" w:uiPriority="69" w:unhideWhenUsed="0"/>
-    <w:lsdException w:name="Dark List Accent 2" w:semiHidden="0" w:uiPriority="70" w:unhideWhenUsed="0"/>
-    <w:lsdException w:name="Colorful Shading Accent 2" w:semiHidden="0" w:uiPriority="71" w:unhideWhenUsed="0"/>
-    <w:lsdException w:name="Colorful List Accent 2" w:semiHidden="0" w:uiPriority="72" w:unhideWhenUsed="0"/>
-    <w:lsdException w:name="Colorful Grid Accent 2" w:semiHidden="0" w:uiPriority="73" w:unhideWhenUsed="0"/>
-    <w:lsdException w:name="Light Shading Accent 3" w:semiHidden="0" w:uiPriority="60" w:unhideWhenUsed="0"/>
-    <w:lsdException w:name="Light List Accent 3" w:semiHidden="0" w:uiPriority="61" w:unhideWhenUsed="0"/>
-    <w:lsdException w:name="Light Grid Accent 3" w:semiHidden="0" w:uiPriority="62" w:unhideWhenUsed="0"/>
-    <w:lsdException w:name="Medium Shading 1 Accent 3" w:semiHidden="0" w:uiPriority="63" w:unhideWhenUsed="0"/>
-    <w:lsdException w:name="Medium Shading 2 Accent 3" w:semiHidden="0" w:uiPriority="64" w:unhideWhenUsed="0"/>
-    <w:lsdException w:name="Medium List 1 Accent 3" w:semiHidden="0" w:uiPriority="65" w:unhideWhenUsed="0"/>
-    <w:lsdException w:name="Medium List 2 Accent 3" w:semiHidden="0" w:uiPriority="66" w:unhideWhenUsed="0"/>
-    <w:lsdException w:name="Medium Grid 1 Accent 3" w:semiHidden="0" w:uiPriority="67" w:unhideWhenUsed="0"/>
-    <w:lsdException w:name="Medium Grid 2 Accent 3" w:semiHidden="0" w:uiPriority="68" w:unhideWhenUsed="0"/>
-    <w:lsdException w:name="Medium Grid 3 Accent 3" w:semiHidden="0" w:uiPriority="69" w:unhideWhenUsed="0"/>
-    <w:lsdException w:name="Dark List Accent 3" w:semiHidden="0" w:uiPriority="70" w:unhideWhenUsed="0"/>
-    <w:lsdException w:name="Colorful Shading Accent 3" w:semiHidden="0" w:uiPriority="71" w:unhideWhenUsed="0"/>
-    <w:lsdException w:name="Colorful List Accent 3" w:semiHidden="0" w:uiPriority="72" w:unhideWhenUsed="0"/>
-    <w:lsdException w:name="Colorful Grid Accent 3" w:semiHidden="0" w:uiPriority="73" w:unhideWhenUsed="0"/>
-    <w:lsdException w:name="Light Shading Accent 4" w:semiHidden="0" w:uiPriority="60" w:unhideWhenUsed="0"/>
-    <w:lsdException w:name="Light List Accent 4" w:semiHidden="0" w:uiPriority="61" w:unhideWhenUsed="0"/>
-    <w:lsdException w:name="Light Grid Accent 4" w:semiHidden="0" w:uiPriority="62" w:unhideWhenUsed="0"/>
-    <w:lsdException w:name="Medium Shading 1 Accent 4" w:semiHidden="0" w:uiPriority="63" w:unhideWhenUsed="0"/>
-    <w:lsdException w:name="Medium Shading 2 Accent 4" w:semiHidden="0" w:uiPriority="64" w:unhideWhenUsed="0"/>
-    <w:lsdException w:name="Medium List 1 Accent 4" w:semiHidden="0" w:uiPriority="65" w:unhideWhenUsed="0"/>
-    <w:lsdException w:name="Medium List 2 Accent 4" w:semiHidden="0" w:uiPriority="66" w:unhideWhenUsed="0"/>
-    <w:lsdException w:name="Medium Grid 1 Accent 4" w:semiHidden="0" w:uiPriority="67" w:unhideWhenUsed="0"/>
-    <w:lsdException w:name="Medium Grid 2 Accent 4" w:semiHidden="0" w:uiPriority="68" w:unhideWhenUsed="0"/>
-    <w:lsdException w:name="Medium Grid 3 Accent 4" w:semiHidden="0" w:uiPriority="69" w:unhideWhenUsed="0"/>
-    <w:lsdException w:name="Dark List Accent 4" w:semiHidden="0" w:uiPriority="70" w:unhideWhenUsed="0"/>
-    <w:lsdException w:name="Colorful Shading Accent 4" w:semiHidden="0" w:uiPriority="71" w:unhideWhenUsed="0"/>
-    <w:lsdException w:name="Colorful List Accent 4" w:semiHidden="0" w:uiPriority="72" w:unhideWhenUsed="0"/>
-    <w:lsdException w:name="Colorful Grid Accent 4" w:semiHidden="0" w:uiPriority="73" w:unhideWhenUsed="0"/>
-    <w:lsdException w:name="Light Shading Accent 5" w:semiHidden="0" w:uiPriority="60" w:unhideWhenUsed="0"/>
-    <w:lsdException w:name="Light List Accent 5" w:semiHidden="0" w:uiPriority="61" w:unhideWhenUsed="0"/>
-    <w:lsdException w:name="Light Grid Accent 5" w:semiHidden="0" w:uiPriority="62" w:unhideWhenUsed="0"/>
-    <w:lsdException w:name="Medium Shading 1 Accent 5" w:semiHidden="0" w:uiPriority="63" w:unhideWhenUsed="0"/>
-    <w:lsdException w:name="Medium Shading 2 Accent 5" w:semiHidden="0" w:uiPriority="64" w:unhideWhenUsed="0"/>
-    <w:lsdException w:name="Medium List 1 Accent 5" w:semiHidden="0" w:uiPriority="65" w:unhideWhenUsed="0"/>
-    <w:lsdException w:name="Medium List 2 Accent 5" w:semiHidden="0" w:uiPriority="66" w:unhideWhenUsed="0"/>
-    <w:lsdException w:name="Medium Grid 1 Accent 5" w:semiHidden="0" w:uiPriority="67" w:unhideWhenUsed="0"/>
-    <w:lsdException w:name="Medium Grid 2 Accent 5" w:semiHidden="0" w:uiPriority="68" w:unhideWhenUsed="0"/>
-    <w:lsdException w:name="Medium Grid 3 Accent 5" w:semiHidden="0" w:uiPriority="69" w:unhideWhenUsed="0"/>
-    <w:lsdException w:name="Dark List Accent 5" w:semiHidden="0" w:uiPriority="70" w:unhideWhenUsed="0"/>
-    <w:lsdException w:name="Colorful Shading Accent 5" w:semiHidden="0" w:uiPriority="71" w:unhideWhenUsed="0"/>
-    <w:lsdException w:name="Colorful List Accent 5" w:semiHidden="0" w:uiPriority="72" w:unhideWhenUsed="0"/>
-    <w:lsdException w:name="Colorful Grid Accent 5" w:semiHidden="0" w:uiPriority="73" w:unhideWhenUsed="0"/>
-    <w:lsdException w:name="Light Shading Accent 6" w:semiHidden="0" w:uiPriority="60" w:unhideWhenUsed="0"/>
-    <w:lsdException w:name="Light List Accent 6" w:semiHidden="0" w:uiPriority="61" w:unhideWhenUsed="0"/>
-    <w:lsdException w:name="Light Grid Accent 6" w:semiHidden="0" w:uiPriority="62" w:unhideWhenUsed="0"/>
-    <w:lsdException w:name="Medium Shading 1 Accent 6" w:semiHidden="0" w:uiPriority="63" w:unhideWhenUsed="0"/>
-    <w:lsdException w:name="Medium Shading 2 Accent 6" w:semiHidden="0" w:uiPriority="64" w:unhideWhenUsed="0"/>
-    <w:lsdException w:name="Medium List 1 Accent 6" w:semiHidden="0" w:uiPriority="65" w:unhideWhenUsed="0"/>
-    <w:lsdException w:name="Medium List 2 Accent 6" w:semiHidden="0" w:uiPriority="66" w:unhideWhenUsed="0"/>
-    <w:lsdException w:name="Medium Grid 1 Accent 6" w:semiHidden="0" w:uiPriority="67" w:unhideWhenUsed="0"/>
-    <w:lsdException w:name="Medium Grid 2 Accent 6" w:semiHidden="0" w:uiPriority="68" w:unhideWhenUsed="0"/>
-    <w:lsdException w:name="Medium Grid 3 Accent 6" w:semiHidden="0" w:uiPriority="69" w:unhideWhenUsed="0"/>
-    <w:lsdException w:name="Dark List Accent 6" w:semiHidden="0" w:uiPriority="70" w:unhideWhenUsed="0"/>
-    <w:lsdException w:name="Colorful Shading Accent 6" w:semiHidden="0" w:uiPriority="71" w:unhideWhenUsed="0"/>
-    <w:lsdException w:name="Colorful List Accent 6" w:semiHidden="0" w:uiPriority="72" w:unhideWhenUsed="0"/>
-    <w:lsdException w:name="Colorful Grid Accent 6" w:semiHidden="0" w:uiPriority="73" w:unhideWhenUsed="0"/>
-    <w:lsdException w:name="Subtle Emphasis" w:semiHidden="0" w:uiPriority="19" w:unhideWhenUsed="0" w:qFormat="1"/>
-    <w:lsdException w:name="Intense Emphasis" w:semiHidden="0" w:uiPriority="21" w:unhideWhenUsed="0" w:qFormat="1"/>
-    <w:lsdException w:name="Subtle Reference" w:semiHidden="0" w:uiPriority="31" w:unhideWhenUsed="0" w:qFormat="1"/>
-    <w:lsdException w:name="Intense Reference" w:semiHidden="0" w:uiPriority="32" w:unhideWhenUsed="0" w:qFormat="1"/>
-    <w:lsdException w:name="Book Title" w:semiHidden="0" w:uiPriority="33" w:unhideWhenUsed="0" w:qFormat="1"/>
-    <w:lsdException w:name="Bibliography" w:uiPriority="37"/>
-    <w:lsdException w:name="TOC Heading" w:uiPriority="39" w:qFormat="1"/>
-  </w:latentStyles>
-  <w:style w:type="paragraph" w:default="1" w:styleId="Normal">
-    <w:name w:val="Normal"/>
-    <w:qFormat/>
-  </w:style>
-  <w:style w:type="character" w:default="1" w:styleId="DefaultParagraphFont">
-    <w:name w:val="Default Paragraph Font"/>
-    <w:uiPriority w:val="1"/>
-    <w:semiHidden/>
-    <w:unhideWhenUsed/>
-  </w:style>
-  <w:style w:type="table" w:default="1" w:styleId="TableNormal">
-    <w:name w:val="Normal Table"/>
-    <w:uiPriority w:val="99"/>
-    <w:semiHidden/>
-    <w:unhideWhenUsed/>
-    <w:qFormat/>
-    <w:tblPr>
-      <w:tblInd w:w="0" w:type="dxa"/>
-      <w:tblCellMar>
-        <w:top w:w="0" w:type="dxa"/>
-        <w:left w:w="108" w:type="dxa"/>
-        <w:bottom w:w="0" w:type="dxa"/>
-        <w:right w:w="108" w:type="dxa"/>
-      </w:tblCellMar>
-    </w:tblPr>
-  </w:style>
-  <w:style w:type="numbering" w:default="1" w:styleId="NoList">
-    <w:name w:val="No List"/>
-    <w:uiPriority w:val="99"/>
-    <w:semiHidden/>
-    <w:unhideWhenUsed/>
-  </w:style>
-  <w:style w:type="character" w:styleId="PlaceholderText">
-    <w:name w:val="Placeholder Text"/>
-    <w:basedOn w:val="DefaultParagraphFont"/>
-    <w:uiPriority w:val="99"/>
-    <w:semiHidden/>
-    <w:rsid w:val="00653648"/>
-    <w:rPr>
-      <w:color w:val="808080"/>
-    </w:rPr>
-  </w:style>
-</w:styles>
-</file>
-
-<file path=word/glossary/webSettings.xml><?xml version="1.0" encoding="utf-8"?>
-<w:webSettings xmlns:r="http://schemas.openxmlformats.org/officeDocument/2006/relationships" xmlns:w="http://schemas.openxmlformats.org/wordprocessingml/2006/main">
-  <w:optimizeForBrowser/>
-</w:webSettings>
 </file>
 
 <file path=word/theme/theme1.xml><?xml version="1.0" encoding="utf-8"?>

</xml_diff>